<commit_message>
Remote service local access fixed. Client and server now use the same host name, even when client specifies remote host as "localhost"
</commit_message>
<xml_diff>
--- a/docs/dev/Jhu.Graywulf.RemoteService.docx
+++ b/docs/dev/Jhu.Graywulf.RemoteService.docx
@@ -4,7 +4,7 @@
   <w:body>
     <w:p>
       <w:pPr>
-        <w:pStyle w:val="Cmsor1"/>
+        <w:pStyle w:val="Heading1"/>
         <w:rPr>
           <w:lang w:val="en-US"/>
         </w:rPr>
@@ -26,35 +26,7 @@
         <w:rPr>
           <w:lang w:val="en-US"/>
         </w:rPr>
-        <w:t xml:space="preserve">The authentication method used relies heavily on </w:t>
-      </w:r>
-      <w:proofErr w:type="spellStart"/>
-      <w:r>
-        <w:rPr>
-          <w:lang w:val="en-US"/>
-        </w:rPr>
-        <w:t>corretly</w:t>
-      </w:r>
-      <w:proofErr w:type="spellEnd"/>
-      <w:r>
-        <w:rPr>
-          <w:lang w:val="en-US"/>
-        </w:rPr>
-        <w:t xml:space="preserve"> set up DNS because Kerberos is pretty prohibitive </w:t>
-      </w:r>
-      <w:proofErr w:type="spellStart"/>
-      <w:r>
-        <w:rPr>
-          <w:lang w:val="en-US"/>
-        </w:rPr>
-        <w:t>agains</w:t>
-      </w:r>
-      <w:proofErr w:type="spellEnd"/>
-      <w:r>
-        <w:rPr>
-          <w:lang w:val="en-US"/>
-        </w:rPr>
-        <w:t xml:space="preserve"> wrong configurations.</w:t>
+        <w:t>The authentication method used relies heavily on corretly set up DNS because Kerberos is pretty prohibitive agains wrong configurations.</w:t>
       </w:r>
       <w:r>
         <w:rPr>
@@ -69,47 +41,29 @@
           <w:lang w:val="en-US"/>
         </w:rPr>
       </w:pPr>
-      <w:proofErr w:type="spellStart"/>
-      <w:proofErr w:type="gramStart"/>
-      <w:r>
-        <w:rPr>
-          <w:lang w:val="en-US"/>
-        </w:rPr>
-        <w:t>ipconfig</w:t>
-      </w:r>
-      <w:proofErr w:type="spellEnd"/>
-      <w:proofErr w:type="gramEnd"/>
-      <w:r>
-        <w:rPr>
-          <w:lang w:val="en-US"/>
-        </w:rPr>
-        <w:t xml:space="preserve"> /all</w:t>
-      </w:r>
-    </w:p>
-    <w:p>
-      <w:pPr>
-        <w:rPr>
-          <w:lang w:val="en-US"/>
-        </w:rPr>
-      </w:pPr>
-      <w:proofErr w:type="gramStart"/>
-      <w:r>
-        <w:rPr>
-          <w:lang w:val="en-US"/>
-        </w:rPr>
-        <w:t>should</w:t>
-      </w:r>
-      <w:proofErr w:type="gramEnd"/>
-      <w:r>
-        <w:rPr>
-          <w:lang w:val="en-US"/>
-        </w:rPr>
-        <w:t xml:space="preserve"> give the currently set suffix.</w:t>
-      </w:r>
-    </w:p>
-    <w:p>
-      <w:pPr>
-        <w:pStyle w:val="Cmsor1"/>
+      <w:r>
+        <w:rPr>
+          <w:lang w:val="en-US"/>
+        </w:rPr>
+        <w:t>ipconfig /all</w:t>
+      </w:r>
+    </w:p>
+    <w:p>
+      <w:pPr>
+        <w:rPr>
+          <w:lang w:val="en-US"/>
+        </w:rPr>
+      </w:pPr>
+      <w:r>
+        <w:rPr>
+          <w:lang w:val="en-US"/>
+        </w:rPr>
+        <w:t>should give the currently set suffix.</w:t>
+      </w:r>
+    </w:p>
+    <w:p>
+      <w:pPr>
+        <w:pStyle w:val="Heading1"/>
         <w:rPr>
           <w:lang w:val="en-US"/>
         </w:rPr>
@@ -131,35 +85,7 @@
         <w:rPr>
           <w:lang w:val="en-US"/>
         </w:rPr>
-        <w:t xml:space="preserve">Even if the service runs locally, </w:t>
-      </w:r>
-      <w:proofErr w:type="spellStart"/>
-      <w:r>
-        <w:rPr>
-          <w:lang w:val="en-US"/>
-        </w:rPr>
-        <w:t>debuging</w:t>
-      </w:r>
-      <w:proofErr w:type="spellEnd"/>
-      <w:r>
-        <w:rPr>
-          <w:lang w:val="en-US"/>
-        </w:rPr>
-        <w:t xml:space="preserve"> is not trivial and one must use the appropriate </w:t>
-      </w:r>
-      <w:proofErr w:type="spellStart"/>
-      <w:r>
-        <w:rPr>
-          <w:lang w:val="en-US"/>
-        </w:rPr>
-        <w:t>config</w:t>
-      </w:r>
-      <w:proofErr w:type="spellEnd"/>
-      <w:r>
-        <w:rPr>
-          <w:lang w:val="en-US"/>
-        </w:rPr>
-        <w:t xml:space="preserve"> file:</w:t>
+        <w:t>Even if the service runs locally, debuging is not trivial and one must use the appropriate config file:</w:t>
       </w:r>
     </w:p>
     <w:p>
@@ -175,7 +101,6 @@
           <w:lang w:val="en-US"/>
         </w:rPr>
       </w:pPr>
-      <w:proofErr w:type="gramStart"/>
       <w:r>
         <w:rPr>
           <w:rFonts w:ascii="Consolas" w:hAnsi="Consolas" w:cs="Consolas"/>
@@ -196,7 +121,6 @@
         </w:rPr>
         <w:t>xml</w:t>
       </w:r>
-      <w:proofErr w:type="gramEnd"/>
       <w:r>
         <w:rPr>
           <w:rFonts w:ascii="Consolas" w:hAnsi="Consolas" w:cs="Consolas"/>
@@ -347,7 +271,6 @@
         </w:rPr>
         <w:t>&lt;</w:t>
       </w:r>
-      <w:proofErr w:type="gramStart"/>
       <w:r>
         <w:rPr>
           <w:rFonts w:ascii="Consolas" w:hAnsi="Consolas" w:cs="Consolas"/>
@@ -358,7 +281,6 @@
         </w:rPr>
         <w:t>configuration</w:t>
       </w:r>
-      <w:proofErr w:type="gramEnd"/>
       <w:r>
         <w:rPr>
           <w:rFonts w:ascii="Consolas" w:hAnsi="Consolas" w:cs="Consolas"/>
@@ -583,7 +505,6 @@
         </w:rPr>
         <w:t xml:space="preserve">  &lt;</w:t>
       </w:r>
-      <w:proofErr w:type="spellStart"/>
       <w:r>
         <w:rPr>
           <w:rFonts w:ascii="Consolas" w:hAnsi="Consolas" w:cs="Consolas"/>
@@ -594,7 +515,6 @@
         </w:rPr>
         <w:t>system.diagnostics</w:t>
       </w:r>
-      <w:proofErr w:type="spellEnd"/>
       <w:r>
         <w:rPr>
           <w:rFonts w:ascii="Consolas" w:hAnsi="Consolas" w:cs="Consolas"/>
@@ -629,7 +549,6 @@
         </w:rPr>
         <w:t xml:space="preserve">    &lt;</w:t>
       </w:r>
-      <w:proofErr w:type="gramStart"/>
       <w:r>
         <w:rPr>
           <w:rFonts w:ascii="Consolas" w:hAnsi="Consolas" w:cs="Consolas"/>
@@ -640,7 +559,6 @@
         </w:rPr>
         <w:t>sources</w:t>
       </w:r>
-      <w:proofErr w:type="gramEnd"/>
       <w:r>
         <w:rPr>
           <w:rFonts w:ascii="Consolas" w:hAnsi="Consolas" w:cs="Consolas"/>
@@ -724,7 +642,6 @@
         </w:rPr>
         <w:t>"</w:t>
       </w:r>
-      <w:proofErr w:type="spellStart"/>
       <w:r>
         <w:rPr>
           <w:rFonts w:ascii="Consolas" w:hAnsi="Consolas" w:cs="Consolas"/>
@@ -735,7 +652,6 @@
         </w:rPr>
         <w:t>System.ServiceModel</w:t>
       </w:r>
-      <w:proofErr w:type="spellEnd"/>
       <w:r>
         <w:rPr>
           <w:rFonts w:ascii="Consolas" w:hAnsi="Consolas" w:cs="Consolas"/>
@@ -769,8 +685,6 @@
         </w:rPr>
         <w:t xml:space="preserve">              </w:t>
       </w:r>
-      <w:proofErr w:type="spellStart"/>
-      <w:proofErr w:type="gramStart"/>
       <w:r>
         <w:rPr>
           <w:rFonts w:ascii="Consolas" w:hAnsi="Consolas" w:cs="Consolas"/>
@@ -781,8 +695,6 @@
         </w:rPr>
         <w:t>switchValue</w:t>
       </w:r>
-      <w:proofErr w:type="spellEnd"/>
-      <w:proofErr w:type="gramEnd"/>
       <w:r>
         <w:rPr>
           <w:rFonts w:ascii="Consolas" w:hAnsi="Consolas" w:cs="Consolas"/>
@@ -810,20 +722,8 @@
           <w:szCs w:val="25"/>
           <w:lang w:val="en-US"/>
         </w:rPr>
-        <w:t xml:space="preserve">Information, </w:t>
-      </w:r>
-      <w:proofErr w:type="spellStart"/>
-      <w:r>
-        <w:rPr>
-          <w:rFonts w:ascii="Consolas" w:hAnsi="Consolas" w:cs="Consolas"/>
-          <w:color w:val="0000FF"/>
-          <w:sz w:val="25"/>
-          <w:szCs w:val="25"/>
-          <w:lang w:val="en-US"/>
-        </w:rPr>
-        <w:t>ActivityTracing</w:t>
-      </w:r>
-      <w:proofErr w:type="spellEnd"/>
+        <w:t>Information, ActivityTracing</w:t>
+      </w:r>
       <w:r>
         <w:rPr>
           <w:rFonts w:ascii="Consolas" w:hAnsi="Consolas" w:cs="Consolas"/>
@@ -857,8 +757,6 @@
         </w:rPr>
         <w:t xml:space="preserve">              </w:t>
       </w:r>
-      <w:proofErr w:type="spellStart"/>
-      <w:proofErr w:type="gramStart"/>
       <w:r>
         <w:rPr>
           <w:rFonts w:ascii="Consolas" w:hAnsi="Consolas" w:cs="Consolas"/>
@@ -869,8 +767,6 @@
         </w:rPr>
         <w:t>propagateActivity</w:t>
       </w:r>
-      <w:proofErr w:type="spellEnd"/>
-      <w:proofErr w:type="gramEnd"/>
       <w:r>
         <w:rPr>
           <w:rFonts w:ascii="Consolas" w:hAnsi="Consolas" w:cs="Consolas"/>
@@ -943,7 +839,6 @@
         </w:rPr>
         <w:t xml:space="preserve">        &lt;</w:t>
       </w:r>
-      <w:proofErr w:type="gramStart"/>
       <w:r>
         <w:rPr>
           <w:rFonts w:ascii="Consolas" w:hAnsi="Consolas" w:cs="Consolas"/>
@@ -954,7 +849,6 @@
         </w:rPr>
         <w:t>listeners</w:t>
       </w:r>
-      <w:proofErr w:type="gramEnd"/>
       <w:r>
         <w:rPr>
           <w:rFonts w:ascii="Consolas" w:hAnsi="Consolas" w:cs="Consolas"/>
@@ -1038,7 +932,6 @@
         </w:rPr>
         <w:t>"</w:t>
       </w:r>
-      <w:proofErr w:type="spellStart"/>
       <w:r>
         <w:rPr>
           <w:rFonts w:ascii="Consolas" w:hAnsi="Consolas" w:cs="Consolas"/>
@@ -1049,7 +942,6 @@
         </w:rPr>
         <w:t>traceListener</w:t>
       </w:r>
-      <w:proofErr w:type="spellEnd"/>
       <w:r>
         <w:rPr>
           <w:rFonts w:ascii="Consolas" w:hAnsi="Consolas" w:cs="Consolas"/>
@@ -1083,7 +975,6 @@
         </w:rPr>
         <w:t xml:space="preserve">              </w:t>
       </w:r>
-      <w:proofErr w:type="gramStart"/>
       <w:r>
         <w:rPr>
           <w:rFonts w:ascii="Consolas" w:hAnsi="Consolas" w:cs="Consolas"/>
@@ -1094,7 +985,6 @@
         </w:rPr>
         <w:t>type</w:t>
       </w:r>
-      <w:proofErr w:type="gramEnd"/>
       <w:r>
         <w:rPr>
           <w:rFonts w:ascii="Consolas" w:hAnsi="Consolas" w:cs="Consolas"/>
@@ -1114,7 +1004,6 @@
         </w:rPr>
         <w:t>"</w:t>
       </w:r>
-      <w:proofErr w:type="spellStart"/>
       <w:r>
         <w:rPr>
           <w:rFonts w:ascii="Consolas" w:hAnsi="Consolas" w:cs="Consolas"/>
@@ -1125,7 +1014,6 @@
         </w:rPr>
         <w:t>System.Diagnostics.XmlWriterTraceListener</w:t>
       </w:r>
-      <w:proofErr w:type="spellEnd"/>
       <w:r>
         <w:rPr>
           <w:rFonts w:ascii="Consolas" w:hAnsi="Consolas" w:cs="Consolas"/>
@@ -1159,8 +1047,6 @@
         </w:rPr>
         <w:t xml:space="preserve">              </w:t>
       </w:r>
-      <w:proofErr w:type="spellStart"/>
-      <w:proofErr w:type="gramStart"/>
       <w:r>
         <w:rPr>
           <w:rFonts w:ascii="Consolas" w:hAnsi="Consolas" w:cs="Consolas"/>
@@ -1171,8 +1057,6 @@
         </w:rPr>
         <w:t>initializeData</w:t>
       </w:r>
-      <w:proofErr w:type="spellEnd"/>
-      <w:proofErr w:type="gramEnd"/>
       <w:r>
         <w:rPr>
           <w:rFonts w:ascii="Consolas" w:hAnsi="Consolas" w:cs="Consolas"/>
@@ -1377,7 +1261,6 @@
         </w:rPr>
         <w:t xml:space="preserve">  &lt;/</w:t>
       </w:r>
-      <w:proofErr w:type="spellStart"/>
       <w:r>
         <w:rPr>
           <w:rFonts w:ascii="Consolas" w:hAnsi="Consolas" w:cs="Consolas"/>
@@ -1388,7 +1271,6 @@
         </w:rPr>
         <w:t>system.diagnostics</w:t>
       </w:r>
-      <w:proofErr w:type="spellEnd"/>
       <w:r>
         <w:rPr>
           <w:rFonts w:ascii="Consolas" w:hAnsi="Consolas" w:cs="Consolas"/>
@@ -1463,6 +1345,58 @@
           <w:lang w:val="en-US"/>
         </w:rPr>
         <w:t>It also turns on service trace logging which helps a lot finding WCF issues.</w:t>
+      </w:r>
+    </w:p>
+    <w:p>
+      <w:pPr>
+        <w:pStyle w:val="Heading2"/>
+        <w:rPr>
+          <w:lang w:val="en-US"/>
+        </w:rPr>
+      </w:pPr>
+      <w:r>
+        <w:rPr>
+          <w:lang w:val="en-US"/>
+        </w:rPr>
+        <w:t>WCF remoting and security</w:t>
+      </w:r>
+    </w:p>
+    <w:p>
+      <w:pPr>
+        <w:rPr>
+          <w:lang w:val="en-US"/>
+        </w:rPr>
+      </w:pPr>
+      <w:r>
+        <w:rPr>
+          <w:lang w:val="en-US"/>
+        </w:rPr>
+        <w:t>This thing can be rather tricky to set up, especially with Windows Authentication (Kerberos or NTLM) and delegation.</w:t>
+      </w:r>
+    </w:p>
+    <w:p>
+      <w:pPr>
+        <w:rPr>
+          <w:lang w:val="en-US"/>
+        </w:rPr>
+      </w:pPr>
+      <w:r>
+        <w:rPr>
+          <w:lang w:val="en-US"/>
+        </w:rPr>
+        <w:t>In case of the client and server running on the same machine, the endpoint address of the client and the s</w:t>
+      </w:r>
+      <w:r>
+        <w:rPr>
+          <w:lang w:val="en-US"/>
+        </w:rPr>
+        <w:t>erver must be the host name (localhost will not do!).</w:t>
+      </w:r>
+      <w:r>
+        <w:rPr>
+          <w:lang w:val="en-US"/>
+        </w:rPr>
+        <w:t xml:space="preserve"> The other option is to turn of transport layer security, but in that case the user cannot be authenticated or otherwise identified by the service.</w:t>
       </w:r>
     </w:p>
     <w:sectPr>
@@ -1631,16 +1565,16 @@
     <w:lsdException w:name="Bibliography" w:uiPriority="37"/>
     <w:lsdException w:name="TOC Heading" w:uiPriority="39" w:qFormat="1"/>
   </w:latentStyles>
-  <w:style w:type="paragraph" w:default="1" w:styleId="Norml">
+  <w:style w:type="paragraph" w:default="1" w:styleId="Normal">
     <w:name w:val="Normal"/>
     <w:qFormat/>
     <w:rsid w:val="00675484"/>
   </w:style>
-  <w:style w:type="paragraph" w:styleId="Cmsor1">
+  <w:style w:type="paragraph" w:styleId="Heading1">
     <w:name w:val="heading 1"/>
-    <w:basedOn w:val="Norml"/>
-    <w:next w:val="Norml"/>
-    <w:link w:val="Cmsor1Char"/>
+    <w:basedOn w:val="Normal"/>
+    <w:next w:val="Normal"/>
+    <w:link w:val="Heading1Char"/>
     <w:uiPriority w:val="9"/>
     <w:qFormat/>
     <w:rsid w:val="00B83D0D"/>
@@ -1659,13 +1593,37 @@
       <w:szCs w:val="28"/>
     </w:rPr>
   </w:style>
-  <w:style w:type="character" w:default="1" w:styleId="Bekezdsalapbettpusa">
+  <w:style w:type="paragraph" w:styleId="Heading2">
+    <w:name w:val="heading 2"/>
+    <w:basedOn w:val="Normal"/>
+    <w:next w:val="Normal"/>
+    <w:link w:val="Heading2Char"/>
+    <w:uiPriority w:val="9"/>
+    <w:unhideWhenUsed/>
+    <w:qFormat/>
+    <w:rsid w:val="001F32FF"/>
+    <w:pPr>
+      <w:keepNext/>
+      <w:keepLines/>
+      <w:spacing w:before="200" w:after="0"/>
+      <w:outlineLvl w:val="1"/>
+    </w:pPr>
+    <w:rPr>
+      <w:rFonts w:asciiTheme="majorHAnsi" w:eastAsiaTheme="majorEastAsia" w:hAnsiTheme="majorHAnsi" w:cstheme="majorBidi"/>
+      <w:b/>
+      <w:bCs/>
+      <w:color w:val="4F81BD" w:themeColor="accent1"/>
+      <w:sz w:val="26"/>
+      <w:szCs w:val="26"/>
+    </w:rPr>
+  </w:style>
+  <w:style w:type="character" w:default="1" w:styleId="DefaultParagraphFont">
     <w:name w:val="Default Paragraph Font"/>
     <w:uiPriority w:val="1"/>
     <w:semiHidden/>
     <w:unhideWhenUsed/>
   </w:style>
-  <w:style w:type="table" w:default="1" w:styleId="Normltblzat">
+  <w:style w:type="table" w:default="1" w:styleId="TableNormal">
     <w:name w:val="Normal Table"/>
     <w:uiPriority w:val="99"/>
     <w:semiHidden/>
@@ -1681,16 +1639,16 @@
       </w:tblCellMar>
     </w:tblPr>
   </w:style>
-  <w:style w:type="numbering" w:default="1" w:styleId="Nemlista">
+  <w:style w:type="numbering" w:default="1" w:styleId="NoList">
     <w:name w:val="No List"/>
     <w:uiPriority w:val="99"/>
     <w:semiHidden/>
     <w:unhideWhenUsed/>
   </w:style>
-  <w:style w:type="character" w:customStyle="1" w:styleId="Cmsor1Char">
-    <w:name w:val="Címsor 1 Char"/>
-    <w:basedOn w:val="Bekezdsalapbettpusa"/>
-    <w:link w:val="Cmsor1"/>
+  <w:style w:type="character" w:customStyle="1" w:styleId="Heading1Char">
+    <w:name w:val="Heading 1 Char"/>
+    <w:basedOn w:val="DefaultParagraphFont"/>
+    <w:link w:val="Heading1"/>
     <w:uiPriority w:val="9"/>
     <w:rsid w:val="00B83D0D"/>
     <w:rPr>
@@ -1700,6 +1658,21 @@
       <w:color w:val="365F91" w:themeColor="accent1" w:themeShade="BF"/>
       <w:sz w:val="28"/>
       <w:szCs w:val="28"/>
+    </w:rPr>
+  </w:style>
+  <w:style w:type="character" w:customStyle="1" w:styleId="Heading2Char">
+    <w:name w:val="Heading 2 Char"/>
+    <w:basedOn w:val="DefaultParagraphFont"/>
+    <w:link w:val="Heading2"/>
+    <w:uiPriority w:val="9"/>
+    <w:rsid w:val="001F32FF"/>
+    <w:rPr>
+      <w:rFonts w:asciiTheme="majorHAnsi" w:eastAsiaTheme="majorEastAsia" w:hAnsiTheme="majorHAnsi" w:cstheme="majorBidi"/>
+      <w:b/>
+      <w:bCs/>
+      <w:color w:val="4F81BD" w:themeColor="accent1"/>
+      <w:sz w:val="26"/>
+      <w:szCs w:val="26"/>
     </w:rPr>
   </w:style>
 </w:styles>

</xml_diff>